<commit_message>
References for my research
</commit_message>
<xml_diff>
--- a/Research/LD/Dopamine Kick Research pt1.docx
+++ b/Research/LD/Dopamine Kick Research pt1.docx
@@ -12,8 +12,6 @@
       <w:r>
         <w:t>pt.1</w:t>
       </w:r>
-      <w:bookmarkStart w:id="0" w:name="_GoBack"/>
-      <w:bookmarkEnd w:id="0"/>
     </w:p>
     <w:p>
       <w:pPr>
@@ -30,7 +28,21 @@
         <w:rPr>
           <w:rFonts w:ascii="Arial" w:hAnsi="Arial" w:cs="Arial"/>
         </w:rPr>
-        <w:t xml:space="preserve">Increase Replayability </w:t>
+        <w:t xml:space="preserve">Increase </w:t>
+      </w:r>
+      <w:proofErr w:type="spellStart"/>
+      <w:r>
+        <w:rPr>
+          <w:rFonts w:ascii="Arial" w:hAnsi="Arial" w:cs="Arial"/>
+        </w:rPr>
+        <w:t>Replayability</w:t>
+      </w:r>
+      <w:proofErr w:type="spellEnd"/>
+      <w:r>
+        <w:rPr>
+          <w:rFonts w:ascii="Arial" w:hAnsi="Arial" w:cs="Arial"/>
+        </w:rPr>
+        <w:t xml:space="preserve"> </w:t>
       </w:r>
     </w:p>
     <w:p>
@@ -121,6 +133,18 @@
       </w:r>
     </w:p>
     <w:p>
+      <w:r>
+        <w:t xml:space="preserve">Psychology Today. 2011. Video Games Can Activate </w:t>
+      </w:r>
+      <w:r>
+        <w:t>t</w:t>
+      </w:r>
+      <w:r>
+        <w:t>he Brain's Pleasure Circuits. [online] Available at: &lt;https://www.psychologytoday.com/gb/blog/the-compass-pleasure/201110/video-games-can-activate-the-brains-pleasure-circuits-0&gt; [Accessed 13 December 2019].</w:t>
+      </w:r>
+    </w:p>
+    <w:p/>
+    <w:p>
       <w:pPr>
         <w:pStyle w:val="ListParagraph"/>
         <w:numPr>
@@ -244,7 +268,25 @@
           <w:color w:val="2C2D30"/>
           <w:shd w:val="clear" w:color="auto" w:fill="FFFFFF"/>
         </w:rPr>
-        <w:t>including the nucleus accumbens, as well as the amygdala, and the orbitofrontal cortex. </w:t>
+        <w:t xml:space="preserve">including the nucleus </w:t>
+      </w:r>
+      <w:proofErr w:type="spellStart"/>
+      <w:r>
+        <w:rPr>
+          <w:rFonts w:ascii="Arial" w:hAnsi="Arial" w:cs="Arial"/>
+          <w:color w:val="2C2D30"/>
+          <w:shd w:val="clear" w:color="auto" w:fill="FFFFFF"/>
+        </w:rPr>
+        <w:t>accumbens</w:t>
+      </w:r>
+      <w:proofErr w:type="spellEnd"/>
+      <w:r>
+        <w:rPr>
+          <w:rFonts w:ascii="Arial" w:hAnsi="Arial" w:cs="Arial"/>
+          <w:color w:val="2C2D30"/>
+          <w:shd w:val="clear" w:color="auto" w:fill="FFFFFF"/>
+        </w:rPr>
+        <w:t>, as well as the amygdala, and the orbitofrontal cortex. </w:t>
       </w:r>
     </w:p>
     <w:p>
@@ -321,7 +363,43 @@
           <w:color w:val="2C2D30"/>
           <w:shd w:val="clear" w:color="auto" w:fill="FFFFFF"/>
         </w:rPr>
-        <w:t xml:space="preserve">Subjects who scored high had the largest dopamine release signals – in the dorsal striatum and nucleas accumbens. </w:t>
+        <w:t xml:space="preserve">Subjects who scored high had the largest dopamine release signals – in the dorsal striatum and </w:t>
+      </w:r>
+      <w:proofErr w:type="spellStart"/>
+      <w:r>
+        <w:rPr>
+          <w:rFonts w:ascii="Arial" w:hAnsi="Arial" w:cs="Arial"/>
+          <w:color w:val="2C2D30"/>
+          <w:shd w:val="clear" w:color="auto" w:fill="FFFFFF"/>
+        </w:rPr>
+        <w:t>nucleas</w:t>
+      </w:r>
+      <w:proofErr w:type="spellEnd"/>
+      <w:r>
+        <w:rPr>
+          <w:rFonts w:ascii="Arial" w:hAnsi="Arial" w:cs="Arial"/>
+          <w:color w:val="2C2D30"/>
+          <w:shd w:val="clear" w:color="auto" w:fill="FFFFFF"/>
+        </w:rPr>
+        <w:t xml:space="preserve"> </w:t>
+      </w:r>
+      <w:proofErr w:type="spellStart"/>
+      <w:r>
+        <w:rPr>
+          <w:rFonts w:ascii="Arial" w:hAnsi="Arial" w:cs="Arial"/>
+          <w:color w:val="2C2D30"/>
+          <w:shd w:val="clear" w:color="auto" w:fill="FFFFFF"/>
+        </w:rPr>
+        <w:t>accumbens</w:t>
+      </w:r>
+      <w:proofErr w:type="spellEnd"/>
+      <w:r>
+        <w:rPr>
+          <w:rFonts w:ascii="Arial" w:hAnsi="Arial" w:cs="Arial"/>
+          <w:color w:val="2C2D30"/>
+          <w:shd w:val="clear" w:color="auto" w:fill="FFFFFF"/>
+        </w:rPr>
+        <w:t xml:space="preserve">. </w:t>
       </w:r>
     </w:p>
     <w:p>
@@ -419,6 +497,29 @@
           <w:szCs w:val="22"/>
         </w:rPr>
         <w:t xml:space="preserve"> </w:t>
+      </w:r>
+    </w:p>
+    <w:p>
+      <w:r>
+        <w:t xml:space="preserve">Gamasutra.com. 2017. Compulsion Loops &amp; Dopamine </w:t>
+      </w:r>
+      <w:r>
+        <w:t>i</w:t>
+      </w:r>
+      <w:r>
+        <w:t xml:space="preserve">n Games </w:t>
+      </w:r>
+      <w:r>
+        <w:t>a</w:t>
+      </w:r>
+      <w:r>
+        <w:t>nd Gamification. [online] Available at:</w:t>
+      </w:r>
+      <w:r>
+        <w:t xml:space="preserve"> </w:t>
+      </w:r>
+      <w:r>
+        <w:t>&lt;https://www.gamasutra.com/blogs/SebastienSamson/20171113/309468/Compulsion_Loops__Dopamine_in_Games_and_Gamification.php&gt; [Accessed 13 December 2019].</w:t>
       </w:r>
     </w:p>
     <w:p>
@@ -1051,8 +1152,9 @@
             <w:bdr w:val="none" w:sz="0" w:space="0" w:color="auto" w:frame="1"/>
             <w:shd w:val="clear" w:color="auto" w:fill="EEEEEE"/>
           </w:rPr>
-          <w:t>Rational Design : The Core of Rayman</w:t>
+          <w:t xml:space="preserve">Rational Design : The Core of </w:t>
         </w:r>
+        <w:proofErr w:type="spellStart"/>
         <w:r>
           <w:rPr>
             <w:rStyle w:val="Hyperlink"/>
@@ -1065,8 +1167,9 @@
             <w:bdr w:val="none" w:sz="0" w:space="0" w:color="auto" w:frame="1"/>
             <w:shd w:val="clear" w:color="auto" w:fill="EEEEEE"/>
           </w:rPr>
-          <w:t xml:space="preserve"> </w:t>
+          <w:t>Rayman</w:t>
         </w:r>
+        <w:proofErr w:type="spellEnd"/>
         <w:r>
           <w:rPr>
             <w:rStyle w:val="Hyperlink"/>
@@ -1079,7 +1182,7 @@
             <w:bdr w:val="none" w:sz="0" w:space="0" w:color="auto" w:frame="1"/>
             <w:shd w:val="clear" w:color="auto" w:fill="EEEEEE"/>
           </w:rPr>
-          <w:t>Origins</w:t>
+          <w:t xml:space="preserve"> Origins</w:t>
         </w:r>
       </w:hyperlink>
       <w:r>
@@ -1122,6 +1225,41 @@
       </w:r>
     </w:p>
     <w:p>
+      <w:r>
+        <w:rPr>
+          <w:rStyle w:val="Strong"/>
+          <w:rFonts w:ascii="Arial" w:hAnsi="Arial" w:cs="Arial"/>
+          <w:color w:val="666666"/>
+          <w:sz w:val="20"/>
+          <w:szCs w:val="20"/>
+          <w:shd w:val="clear" w:color="auto" w:fill="FFF5AA"/>
+        </w:rPr>
+        <w:t> </w:t>
+      </w:r>
+      <w:r>
+        <w:t xml:space="preserve">Gamasutra.com. 2012. Rational Design: The Core </w:t>
+      </w:r>
+      <w:r>
+        <w:t>o</w:t>
+      </w:r>
+      <w:r>
+        <w:t xml:space="preserve">f </w:t>
+      </w:r>
+      <w:proofErr w:type="spellStart"/>
+      <w:r>
+        <w:t>Rayman</w:t>
+      </w:r>
+      <w:proofErr w:type="spellEnd"/>
+      <w:r>
+        <w:t xml:space="preserve"> Origins. [</w:t>
+      </w:r>
+      <w:bookmarkStart w:id="0" w:name="_GoBack"/>
+      <w:bookmarkEnd w:id="0"/>
+      <w:r>
+        <w:t>online] Available at: &lt;https://www.gamasutra.com/view/feature/167214/rational_design_the_core_of_.php)&gt; [Accessed 13 December 2019].</w:t>
+      </w:r>
+    </w:p>
+    <w:p>
       <w:pPr>
         <w:pStyle w:val="Heading3"/>
         <w:shd w:val="clear" w:color="auto" w:fill="EEEEEE"/>
@@ -1415,7 +1553,23 @@
           <w:rFonts w:ascii="Arial" w:hAnsi="Arial" w:cs="Arial"/>
           <w:color w:val="000000"/>
         </w:rPr>
-        <w:t>Ex: Zombie! Window! Haaaaaaa! OMG! OMG! OMG!</w:t>
+        <w:t xml:space="preserve">Ex: Zombie! Window! </w:t>
+      </w:r>
+      <w:proofErr w:type="spellStart"/>
+      <w:r>
+        <w:rPr>
+          <w:rFonts w:ascii="Arial" w:hAnsi="Arial" w:cs="Arial"/>
+          <w:color w:val="000000"/>
+        </w:rPr>
+        <w:t>Haaaaaaa</w:t>
+      </w:r>
+      <w:proofErr w:type="spellEnd"/>
+      <w:r>
+        <w:rPr>
+          <w:rFonts w:ascii="Arial" w:hAnsi="Arial" w:cs="Arial"/>
+          <w:color w:val="000000"/>
+        </w:rPr>
+        <w:t>! OMG! OMG! OMG!</w:t>
       </w:r>
     </w:p>
     <w:p>
@@ -1810,6 +1964,7 @@
           <w:rFonts w:ascii="Arial" w:hAnsi="Arial" w:cs="Arial"/>
           <w:color w:val="000000"/>
         </w:rPr>
+        <w:lastRenderedPageBreak/>
         <w:t>Ex: Assigning a path to a unit on a map to reach a strategic goal while avoiding an enemy camp. use grenades to damage the guy with a shield from behind... etc</w:t>
       </w:r>
     </w:p>
@@ -1893,7 +2048,6 @@
           <w:rFonts w:ascii="Arial" w:hAnsi="Arial" w:cs="Arial"/>
           <w:color w:val="000000"/>
         </w:rPr>
-        <w:lastRenderedPageBreak/>
         <w:t>Ex: I’ll send all my units to this base and crush my opponents by using the surprise effect</w:t>
       </w:r>
     </w:p>
@@ -2525,43 +2679,27 @@
           <w:color w:val="000000"/>
           <w:lang w:eastAsia="en-GB"/>
         </w:rPr>
-        <w:t xml:space="preserve">1. </w:t>
-      </w:r>
-      <w:r>
+        <w:t>1. Can I get better at it?</w:t>
+      </w:r>
+    </w:p>
+    <w:p>
+      <w:pPr>
+        <w:shd w:val="clear" w:color="auto" w:fill="EEEEEE"/>
+        <w:spacing w:after="0" w:line="240" w:lineRule="auto"/>
+        <w:ind w:left="720" w:right="360"/>
         <w:rPr>
           <w:rFonts w:ascii="Arial" w:eastAsia="Times New Roman" w:hAnsi="Arial" w:cs="Arial"/>
           <w:color w:val="000000"/>
           <w:lang w:eastAsia="en-GB"/>
         </w:rPr>
-        <w:t>Can I get better at it?</w:t>
-      </w:r>
-    </w:p>
-    <w:p>
-      <w:pPr>
-        <w:shd w:val="clear" w:color="auto" w:fill="EEEEEE"/>
-        <w:spacing w:after="0" w:line="240" w:lineRule="auto"/>
-        <w:ind w:left="720" w:right="360"/>
+      </w:pPr>
+      <w:r>
         <w:rPr>
           <w:rFonts w:ascii="Arial" w:eastAsia="Times New Roman" w:hAnsi="Arial" w:cs="Arial"/>
           <w:color w:val="000000"/>
           <w:lang w:eastAsia="en-GB"/>
         </w:rPr>
-      </w:pPr>
-      <w:r>
-        <w:rPr>
-          <w:rFonts w:ascii="Arial" w:eastAsia="Times New Roman" w:hAnsi="Arial" w:cs="Arial"/>
-          <w:color w:val="000000"/>
-          <w:lang w:eastAsia="en-GB"/>
-        </w:rPr>
-        <w:t xml:space="preserve">2. </w:t>
-      </w:r>
-      <w:r>
-        <w:rPr>
-          <w:rFonts w:ascii="Arial" w:eastAsia="Times New Roman" w:hAnsi="Arial" w:cs="Arial"/>
-          <w:color w:val="000000"/>
-          <w:lang w:eastAsia="en-GB"/>
-        </w:rPr>
-        <w:t>Is it fun?</w:t>
+        <w:t>2. Is it fun?</w:t>
       </w:r>
     </w:p>
     <w:p>
@@ -2637,23 +2775,7 @@
           <w:color w:val="000000"/>
           <w:shd w:val="clear" w:color="auto" w:fill="EEEEEE"/>
         </w:rPr>
-        <w:t xml:space="preserve"> (game designer and app </w:t>
-      </w:r>
-      <w:r>
-        <w:rPr>
-          <w:rFonts w:ascii="Arial" w:hAnsi="Arial" w:cs="Arial"/>
-          <w:color w:val="000000"/>
-          <w:shd w:val="clear" w:color="auto" w:fill="EEEEEE"/>
-        </w:rPr>
-        <w:t>developers) and</w:t>
-      </w:r>
-      <w:r>
-        <w:rPr>
-          <w:rFonts w:ascii="Arial" w:hAnsi="Arial" w:cs="Arial"/>
-          <w:color w:val="000000"/>
-          <w:shd w:val="clear" w:color="auto" w:fill="EEEEEE"/>
-        </w:rPr>
-        <w:t xml:space="preserve"> the rewarding outcomes we will offer the player/user.</w:t>
+        <w:t> (game designer and app developers) and the rewarding outcomes we will offer the player/user.</w:t>
       </w:r>
     </w:p>
     <w:p>
@@ -2820,6 +2942,7 @@
         <w:rPr>
           <w:noProof/>
         </w:rPr>
+        <w:lastRenderedPageBreak/>
         <w:drawing>
           <wp:inline distT="0" distB="0" distL="0" distR="0" wp14:anchorId="7FA2F410" wp14:editId="478FE699">
             <wp:extent cx="2832340" cy="1095154"/>
@@ -2946,7 +3069,6 @@
           <w:szCs w:val="18"/>
           <w:shd w:val="clear" w:color="auto" w:fill="EEEEEE"/>
         </w:rPr>
-        <w:lastRenderedPageBreak/>
         <w:t xml:space="preserve">Your Compulsion </w:t>
       </w:r>
       <w:proofErr w:type="gramStart"/>
@@ -3066,6 +3188,7 @@
           <w:lang w:eastAsia="en-GB"/>
         </w:rPr>
       </w:pPr>
+      <w:proofErr w:type="spellStart"/>
       <w:r>
         <w:rPr>
           <w:rStyle w:val="Strong"/>
@@ -3085,70 +3208,71 @@
           <w:szCs w:val="18"/>
           <w:shd w:val="clear" w:color="auto" w:fill="EEEEEE"/>
         </w:rPr>
-        <w:t>ehavior </w:t>
-      </w:r>
-      <w:r>
-        <w:rPr>
-          <w:rStyle w:val="Strong"/>
+        <w:t>ehavior</w:t>
+      </w:r>
+      <w:proofErr w:type="spellEnd"/>
+      <w:r>
+        <w:rPr>
           <w:rFonts w:ascii="Verdana" w:hAnsi="Verdana"/>
           <w:color w:val="000000"/>
           <w:sz w:val="18"/>
           <w:szCs w:val="18"/>
           <w:shd w:val="clear" w:color="auto" w:fill="EEEEEE"/>
         </w:rPr>
-        <w:t>= (M</w:t>
-      </w:r>
-      <w:r>
-        <w:rPr>
+        <w:t> </w:t>
+      </w:r>
+      <w:r>
+        <w:rPr>
+          <w:rStyle w:val="Strong"/>
           <w:rFonts w:ascii="Verdana" w:hAnsi="Verdana"/>
           <w:color w:val="000000"/>
           <w:sz w:val="18"/>
           <w:szCs w:val="18"/>
           <w:shd w:val="clear" w:color="auto" w:fill="EEEEEE"/>
         </w:rPr>
-        <w:t>otivation, </w:t>
-      </w:r>
-      <w:r>
-        <w:rPr>
-          <w:rStyle w:val="Strong"/>
+        <w:t>= (M</w:t>
+      </w:r>
+      <w:r>
+        <w:rPr>
           <w:rFonts w:ascii="Verdana" w:hAnsi="Verdana"/>
           <w:color w:val="000000"/>
           <w:sz w:val="18"/>
           <w:szCs w:val="18"/>
           <w:shd w:val="clear" w:color="auto" w:fill="EEEEEE"/>
         </w:rPr>
-        <w:t>A</w:t>
-      </w:r>
-      <w:r>
-        <w:rPr>
+        <w:t>otivation, </w:t>
+      </w:r>
+      <w:r>
+        <w:rPr>
+          <w:rStyle w:val="Strong"/>
           <w:rFonts w:ascii="Verdana" w:hAnsi="Verdana"/>
           <w:color w:val="000000"/>
           <w:sz w:val="18"/>
           <w:szCs w:val="18"/>
           <w:shd w:val="clear" w:color="auto" w:fill="EEEEEE"/>
         </w:rPr>
-        <w:t>bility, </w:t>
-      </w:r>
-      <w:r>
-        <w:rPr>
-          <w:rStyle w:val="Strong"/>
+        <w:t>A</w:t>
+      </w:r>
+      <w:r>
+        <w:rPr>
           <w:rFonts w:ascii="Verdana" w:hAnsi="Verdana"/>
           <w:color w:val="000000"/>
           <w:sz w:val="18"/>
           <w:szCs w:val="18"/>
           <w:shd w:val="clear" w:color="auto" w:fill="EEEEEE"/>
         </w:rPr>
-        <w:t>T</w:t>
-      </w:r>
-      <w:r>
-        <w:rPr>
+        <w:t>bility, </w:t>
+      </w:r>
+      <w:r>
+        <w:rPr>
+          <w:rStyle w:val="Strong"/>
           <w:rFonts w:ascii="Verdana" w:hAnsi="Verdana"/>
           <w:color w:val="000000"/>
           <w:sz w:val="18"/>
           <w:szCs w:val="18"/>
           <w:shd w:val="clear" w:color="auto" w:fill="EEEEEE"/>
         </w:rPr>
-        <w:t>rigger)</w:t>
+        <w:t>T</w:t>
       </w:r>
       <w:r>
         <w:rPr>
@@ -3158,7 +3282,7 @@
           <w:szCs w:val="18"/>
           <w:shd w:val="clear" w:color="auto" w:fill="EEEEEE"/>
         </w:rPr>
-        <w:t xml:space="preserve"> </w:t>
+        <w:t xml:space="preserve">rigger) </w:t>
       </w:r>
     </w:p>
     <w:p>
@@ -3251,8 +3375,9 @@
           <w:szCs w:val="18"/>
           <w:shd w:val="clear" w:color="auto" w:fill="EEEEEE"/>
         </w:rPr>
-        <w:t>T</w:t>
-      </w:r>
+        <w:t xml:space="preserve">There is no universal answer to what makes things meaningful for </w:t>
+      </w:r>
+      <w:proofErr w:type="gramStart"/>
       <w:r>
         <w:rPr>
           <w:rFonts w:ascii="Verdana" w:hAnsi="Verdana"/>
@@ -3261,9 +3386,9 @@
           <w:szCs w:val="18"/>
           <w:shd w:val="clear" w:color="auto" w:fill="EEEEEE"/>
         </w:rPr>
-        <w:t xml:space="preserve">here is no universal answer to what makes things meaningful for </w:t>
-      </w:r>
-      <w:proofErr w:type="gramStart"/>
+        <w:t>someone</w:t>
+      </w:r>
+      <w:proofErr w:type="gramEnd"/>
       <w:r>
         <w:rPr>
           <w:rFonts w:ascii="Verdana" w:hAnsi="Verdana"/>
@@ -3272,28 +3397,7 @@
           <w:szCs w:val="18"/>
           <w:shd w:val="clear" w:color="auto" w:fill="EEEEEE"/>
         </w:rPr>
-        <w:t>someone</w:t>
-      </w:r>
-      <w:proofErr w:type="gramEnd"/>
-      <w:r>
-        <w:rPr>
-          <w:rFonts w:ascii="Verdana" w:hAnsi="Verdana"/>
-          <w:color w:val="000000"/>
-          <w:sz w:val="18"/>
-          <w:szCs w:val="18"/>
-          <w:shd w:val="clear" w:color="auto" w:fill="EEEEEE"/>
-        </w:rPr>
-        <w:t xml:space="preserve"> but you have to research your target audience and understand what interests them.</w:t>
-      </w:r>
-      <w:r>
-        <w:rPr>
-          <w:rFonts w:ascii="Verdana" w:hAnsi="Verdana"/>
-          <w:color w:val="000000"/>
-          <w:sz w:val="18"/>
-          <w:szCs w:val="18"/>
-          <w:shd w:val="clear" w:color="auto" w:fill="EEEEEE"/>
-        </w:rPr>
-        <w:t xml:space="preserve"> </w:t>
+        <w:t xml:space="preserve"> but you have to research your target audience and understand what interests them. </w:t>
       </w:r>
     </w:p>
     <w:p>
@@ -4949,6 +5053,7 @@
     <w:lsdException w:name="HTML Sample" w:semiHidden="1" w:unhideWhenUsed="1"/>
     <w:lsdException w:name="HTML Typewriter" w:semiHidden="1" w:unhideWhenUsed="1"/>
     <w:lsdException w:name="HTML Variable" w:semiHidden="1" w:unhideWhenUsed="1"/>
+    <w:lsdException w:name="Normal Table" w:semiHidden="1" w:unhideWhenUsed="1"/>
     <w:lsdException w:name="annotation subject" w:semiHidden="1" w:unhideWhenUsed="1"/>
     <w:lsdException w:name="No List" w:semiHidden="1" w:unhideWhenUsed="1"/>
     <w:lsdException w:name="Outline List 1" w:semiHidden="1" w:unhideWhenUsed="1"/>
@@ -4994,9 +5099,11 @@
     <w:lsdException w:name="Table Subtle 1" w:semiHidden="1" w:unhideWhenUsed="1"/>
     <w:lsdException w:name="Table Subtle 2" w:semiHidden="1" w:unhideWhenUsed="1"/>
     <w:lsdException w:name="Table Web 1" w:semiHidden="1" w:unhideWhenUsed="1"/>
+    <w:lsdException w:name="Table Web 2" w:semiHidden="1" w:unhideWhenUsed="1"/>
     <w:lsdException w:name="Table Web 3" w:semiHidden="1" w:unhideWhenUsed="1"/>
     <w:lsdException w:name="Balloon Text" w:semiHidden="1" w:unhideWhenUsed="1"/>
     <w:lsdException w:name="Table Grid" w:uiPriority="39"/>
+    <w:lsdException w:name="Table Theme" w:semiHidden="1" w:unhideWhenUsed="1"/>
     <w:lsdException w:name="Placeholder Text" w:semiHidden="1"/>
     <w:lsdException w:name="No Spacing" w:uiPriority="1" w:qFormat="1"/>
     <w:lsdException w:name="Light Shading" w:uiPriority="60"/>
@@ -5438,6 +5545,11 @@
       <w:szCs w:val="26"/>
     </w:rPr>
   </w:style>
+  <w:style w:type="character" w:customStyle="1" w:styleId="selectable">
+    <w:name w:val="selectable"/>
+    <w:basedOn w:val="DefaultParagraphFont"/>
+    <w:rsid w:val="00277A6F"/>
+  </w:style>
 </w:styles>
 </file>
 

</xml_diff>